<commit_message>
Updated module 5 crit thinking assignment with github module 5 link.
</commit_message>
<xml_diff>
--- a/CSC500-1/Module_5/Critical Thinking Module 5.docx
+++ b/CSC500-1/Module_5/Critical Thinking Module 5.docx
@@ -51,25 +51,79 @@
           <w:sz w:val="18"/>
           <w:szCs w:val="18"/>
         </w:rPr>
-        <w:t>def get_years():</w:t>
-      </w:r>
-    </w:p>
-    <w:p>
-      <w:pPr>
-        <w:spacing w:after="0"/>
-        <w:rPr>
-          <w:rFonts w:ascii="Courier New" w:hAnsi="Courier New" w:cs="Courier New"/>
-          <w:sz w:val="18"/>
-          <w:szCs w:val="18"/>
-        </w:rPr>
-      </w:pPr>
-      <w:r>
-        <w:rPr>
-          <w:rFonts w:ascii="Courier New" w:hAnsi="Courier New" w:cs="Courier New"/>
-          <w:sz w:val="18"/>
-          <w:szCs w:val="18"/>
-        </w:rPr>
-        <w:t xml:space="preserve">    years = input("Please enter the number of years of data you will provide and press enter: ")</w:t>
+        <w:t xml:space="preserve">def </w:t>
+      </w:r>
+      <w:proofErr w:type="spellStart"/>
+      <w:r>
+        <w:rPr>
+          <w:rFonts w:ascii="Courier New" w:hAnsi="Courier New" w:cs="Courier New"/>
+          <w:sz w:val="18"/>
+          <w:szCs w:val="18"/>
+        </w:rPr>
+        <w:t>get_</w:t>
+      </w:r>
+      <w:proofErr w:type="gramStart"/>
+      <w:r>
+        <w:rPr>
+          <w:rFonts w:ascii="Courier New" w:hAnsi="Courier New" w:cs="Courier New"/>
+          <w:sz w:val="18"/>
+          <w:szCs w:val="18"/>
+        </w:rPr>
+        <w:t>years</w:t>
+      </w:r>
+      <w:proofErr w:type="spellEnd"/>
+      <w:r>
+        <w:rPr>
+          <w:rFonts w:ascii="Courier New" w:hAnsi="Courier New" w:cs="Courier New"/>
+          <w:sz w:val="18"/>
+          <w:szCs w:val="18"/>
+        </w:rPr>
+        <w:t>(</w:t>
+      </w:r>
+      <w:proofErr w:type="gramEnd"/>
+      <w:r>
+        <w:rPr>
+          <w:rFonts w:ascii="Courier New" w:hAnsi="Courier New" w:cs="Courier New"/>
+          <w:sz w:val="18"/>
+          <w:szCs w:val="18"/>
+        </w:rPr>
+        <w:t>):</w:t>
+      </w:r>
+    </w:p>
+    <w:p>
+      <w:pPr>
+        <w:spacing w:after="0"/>
+        <w:rPr>
+          <w:rFonts w:ascii="Courier New" w:hAnsi="Courier New" w:cs="Courier New"/>
+          <w:sz w:val="18"/>
+          <w:szCs w:val="18"/>
+        </w:rPr>
+      </w:pPr>
+      <w:r>
+        <w:rPr>
+          <w:rFonts w:ascii="Courier New" w:hAnsi="Courier New" w:cs="Courier New"/>
+          <w:sz w:val="18"/>
+          <w:szCs w:val="18"/>
+        </w:rPr>
+        <w:t xml:space="preserve">    years = </w:t>
+      </w:r>
+      <w:proofErr w:type="gramStart"/>
+      <w:r>
+        <w:rPr>
+          <w:rFonts w:ascii="Courier New" w:hAnsi="Courier New" w:cs="Courier New"/>
+          <w:sz w:val="18"/>
+          <w:szCs w:val="18"/>
+        </w:rPr>
+        <w:t>input(</w:t>
+      </w:r>
+      <w:proofErr w:type="gramEnd"/>
+      <w:r>
+        <w:rPr>
+          <w:rFonts w:ascii="Courier New" w:hAnsi="Courier New" w:cs="Courier New"/>
+          <w:sz w:val="18"/>
+          <w:szCs w:val="18"/>
+        </w:rPr>
+        <w:t>"Please enter the number of years of data you will provide and press enter: ")</w:t>
       </w:r>
     </w:p>
     <w:p>
@@ -123,43 +177,135 @@
           <w:sz w:val="18"/>
           <w:szCs w:val="18"/>
         </w:rPr>
-        <w:t xml:space="preserve">        if not years.isnumeric():</w:t>
-      </w:r>
-    </w:p>
-    <w:p>
-      <w:pPr>
-        <w:spacing w:after="0"/>
-        <w:rPr>
-          <w:rFonts w:ascii="Courier New" w:hAnsi="Courier New" w:cs="Courier New"/>
-          <w:sz w:val="18"/>
-          <w:szCs w:val="18"/>
-        </w:rPr>
-      </w:pPr>
-      <w:r>
-        <w:rPr>
-          <w:rFonts w:ascii="Courier New" w:hAnsi="Courier New" w:cs="Courier New"/>
-          <w:sz w:val="18"/>
-          <w:szCs w:val="18"/>
-        </w:rPr>
-        <w:t xml:space="preserve">            print("\nPlease enter an integer.")</w:t>
-      </w:r>
-    </w:p>
-    <w:p>
-      <w:pPr>
-        <w:spacing w:after="0"/>
-        <w:rPr>
-          <w:rFonts w:ascii="Courier New" w:hAnsi="Courier New" w:cs="Courier New"/>
-          <w:sz w:val="18"/>
-          <w:szCs w:val="18"/>
-        </w:rPr>
-      </w:pPr>
-      <w:r>
-        <w:rPr>
-          <w:rFonts w:ascii="Courier New" w:hAnsi="Courier New" w:cs="Courier New"/>
-          <w:sz w:val="18"/>
-          <w:szCs w:val="18"/>
-        </w:rPr>
-        <w:t xml:space="preserve">            return get_years()</w:t>
+        <w:t xml:space="preserve">        if not </w:t>
+      </w:r>
+      <w:proofErr w:type="spellStart"/>
+      <w:proofErr w:type="gramStart"/>
+      <w:r>
+        <w:rPr>
+          <w:rFonts w:ascii="Courier New" w:hAnsi="Courier New" w:cs="Courier New"/>
+          <w:sz w:val="18"/>
+          <w:szCs w:val="18"/>
+        </w:rPr>
+        <w:t>years.isnumeric</w:t>
+      </w:r>
+      <w:proofErr w:type="spellEnd"/>
+      <w:proofErr w:type="gramEnd"/>
+      <w:r>
+        <w:rPr>
+          <w:rFonts w:ascii="Courier New" w:hAnsi="Courier New" w:cs="Courier New"/>
+          <w:sz w:val="18"/>
+          <w:szCs w:val="18"/>
+        </w:rPr>
+        <w:t>():</w:t>
+      </w:r>
+    </w:p>
+    <w:p>
+      <w:pPr>
+        <w:spacing w:after="0"/>
+        <w:rPr>
+          <w:rFonts w:ascii="Courier New" w:hAnsi="Courier New" w:cs="Courier New"/>
+          <w:sz w:val="18"/>
+          <w:szCs w:val="18"/>
+        </w:rPr>
+      </w:pPr>
+      <w:r>
+        <w:rPr>
+          <w:rFonts w:ascii="Courier New" w:hAnsi="Courier New" w:cs="Courier New"/>
+          <w:sz w:val="18"/>
+          <w:szCs w:val="18"/>
+        </w:rPr>
+        <w:t xml:space="preserve">            </w:t>
+      </w:r>
+      <w:proofErr w:type="gramStart"/>
+      <w:r>
+        <w:rPr>
+          <w:rFonts w:ascii="Courier New" w:hAnsi="Courier New" w:cs="Courier New"/>
+          <w:sz w:val="18"/>
+          <w:szCs w:val="18"/>
+        </w:rPr>
+        <w:t>print(</w:t>
+      </w:r>
+      <w:proofErr w:type="gramEnd"/>
+      <w:r>
+        <w:rPr>
+          <w:rFonts w:ascii="Courier New" w:hAnsi="Courier New" w:cs="Courier New"/>
+          <w:sz w:val="18"/>
+          <w:szCs w:val="18"/>
+        </w:rPr>
+        <w:t>"\</w:t>
+      </w:r>
+      <w:proofErr w:type="spellStart"/>
+      <w:r>
+        <w:rPr>
+          <w:rFonts w:ascii="Courier New" w:hAnsi="Courier New" w:cs="Courier New"/>
+          <w:sz w:val="18"/>
+          <w:szCs w:val="18"/>
+        </w:rPr>
+        <w:t>nPlease</w:t>
+      </w:r>
+      <w:proofErr w:type="spellEnd"/>
+      <w:r>
+        <w:rPr>
+          <w:rFonts w:ascii="Courier New" w:hAnsi="Courier New" w:cs="Courier New"/>
+          <w:sz w:val="18"/>
+          <w:szCs w:val="18"/>
+        </w:rPr>
+        <w:t xml:space="preserve"> enter an integer.")</w:t>
+      </w:r>
+    </w:p>
+    <w:p>
+      <w:pPr>
+        <w:spacing w:after="0"/>
+        <w:rPr>
+          <w:rFonts w:ascii="Courier New" w:hAnsi="Courier New" w:cs="Courier New"/>
+          <w:sz w:val="18"/>
+          <w:szCs w:val="18"/>
+        </w:rPr>
+      </w:pPr>
+      <w:r>
+        <w:rPr>
+          <w:rFonts w:ascii="Courier New" w:hAnsi="Courier New" w:cs="Courier New"/>
+          <w:sz w:val="18"/>
+          <w:szCs w:val="18"/>
+        </w:rPr>
+        <w:t xml:space="preserve">            return </w:t>
+      </w:r>
+      <w:proofErr w:type="spellStart"/>
+      <w:r>
+        <w:rPr>
+          <w:rFonts w:ascii="Courier New" w:hAnsi="Courier New" w:cs="Courier New"/>
+          <w:sz w:val="18"/>
+          <w:szCs w:val="18"/>
+        </w:rPr>
+        <w:t>get_</w:t>
+      </w:r>
+      <w:proofErr w:type="gramStart"/>
+      <w:r>
+        <w:rPr>
+          <w:rFonts w:ascii="Courier New" w:hAnsi="Courier New" w:cs="Courier New"/>
+          <w:sz w:val="18"/>
+          <w:szCs w:val="18"/>
+        </w:rPr>
+        <w:t>years</w:t>
+      </w:r>
+      <w:proofErr w:type="spellEnd"/>
+      <w:r>
+        <w:rPr>
+          <w:rFonts w:ascii="Courier New" w:hAnsi="Courier New" w:cs="Courier New"/>
+          <w:sz w:val="18"/>
+          <w:szCs w:val="18"/>
+        </w:rPr>
+        <w:t>(</w:t>
+      </w:r>
+      <w:proofErr w:type="gramEnd"/>
+      <w:r>
+        <w:rPr>
+          <w:rFonts w:ascii="Courier New" w:hAnsi="Courier New" w:cs="Courier New"/>
+          <w:sz w:val="18"/>
+          <w:szCs w:val="18"/>
+        </w:rPr>
+        <w:t>)</w:t>
       </w:r>
     </w:p>
     <w:p>
@@ -213,44 +359,126 @@
           <w:sz w:val="18"/>
           <w:szCs w:val="18"/>
         </w:rPr>
-        <w:t xml:space="preserve">        print("\nPlease enter an integer.")</w:t>
-      </w:r>
-    </w:p>
-    <w:p>
-      <w:pPr>
-        <w:spacing w:after="0"/>
-        <w:rPr>
-          <w:rFonts w:ascii="Courier New" w:hAnsi="Courier New" w:cs="Courier New"/>
-          <w:sz w:val="18"/>
-          <w:szCs w:val="18"/>
-        </w:rPr>
-      </w:pPr>
-      <w:r>
-        <w:rPr>
-          <w:rFonts w:ascii="Courier New" w:hAnsi="Courier New" w:cs="Courier New"/>
-          <w:sz w:val="18"/>
-          <w:szCs w:val="18"/>
-        </w:rPr>
-        <w:t xml:space="preserve">        return get_years()</w:t>
-      </w:r>
-    </w:p>
-    <w:p>
-      <w:pPr>
-        <w:spacing w:after="0"/>
-        <w:rPr>
-          <w:rFonts w:ascii="Courier New" w:hAnsi="Courier New" w:cs="Courier New"/>
-          <w:sz w:val="18"/>
-          <w:szCs w:val="18"/>
-        </w:rPr>
-      </w:pPr>
-      <w:r>
-        <w:rPr>
-          <w:rFonts w:ascii="Courier New" w:hAnsi="Courier New" w:cs="Courier New"/>
-          <w:sz w:val="18"/>
-          <w:szCs w:val="18"/>
-        </w:rPr>
-        <w:t xml:space="preserve">    return years</w:t>
-      </w:r>
+        <w:t xml:space="preserve">        </w:t>
+      </w:r>
+      <w:proofErr w:type="gramStart"/>
+      <w:r>
+        <w:rPr>
+          <w:rFonts w:ascii="Courier New" w:hAnsi="Courier New" w:cs="Courier New"/>
+          <w:sz w:val="18"/>
+          <w:szCs w:val="18"/>
+        </w:rPr>
+        <w:t>print(</w:t>
+      </w:r>
+      <w:proofErr w:type="gramEnd"/>
+      <w:r>
+        <w:rPr>
+          <w:rFonts w:ascii="Courier New" w:hAnsi="Courier New" w:cs="Courier New"/>
+          <w:sz w:val="18"/>
+          <w:szCs w:val="18"/>
+        </w:rPr>
+        <w:t>"\</w:t>
+      </w:r>
+      <w:proofErr w:type="spellStart"/>
+      <w:r>
+        <w:rPr>
+          <w:rFonts w:ascii="Courier New" w:hAnsi="Courier New" w:cs="Courier New"/>
+          <w:sz w:val="18"/>
+          <w:szCs w:val="18"/>
+        </w:rPr>
+        <w:t>nPlease</w:t>
+      </w:r>
+      <w:proofErr w:type="spellEnd"/>
+      <w:r>
+        <w:rPr>
+          <w:rFonts w:ascii="Courier New" w:hAnsi="Courier New" w:cs="Courier New"/>
+          <w:sz w:val="18"/>
+          <w:szCs w:val="18"/>
+        </w:rPr>
+        <w:t xml:space="preserve"> enter an integer.")</w:t>
+      </w:r>
+    </w:p>
+    <w:p>
+      <w:pPr>
+        <w:spacing w:after="0"/>
+        <w:rPr>
+          <w:rFonts w:ascii="Courier New" w:hAnsi="Courier New" w:cs="Courier New"/>
+          <w:sz w:val="18"/>
+          <w:szCs w:val="18"/>
+        </w:rPr>
+      </w:pPr>
+      <w:r>
+        <w:rPr>
+          <w:rFonts w:ascii="Courier New" w:hAnsi="Courier New" w:cs="Courier New"/>
+          <w:sz w:val="18"/>
+          <w:szCs w:val="18"/>
+        </w:rPr>
+        <w:t xml:space="preserve">        return </w:t>
+      </w:r>
+      <w:proofErr w:type="spellStart"/>
+      <w:r>
+        <w:rPr>
+          <w:rFonts w:ascii="Courier New" w:hAnsi="Courier New" w:cs="Courier New"/>
+          <w:sz w:val="18"/>
+          <w:szCs w:val="18"/>
+        </w:rPr>
+        <w:t>get_</w:t>
+      </w:r>
+      <w:proofErr w:type="gramStart"/>
+      <w:r>
+        <w:rPr>
+          <w:rFonts w:ascii="Courier New" w:hAnsi="Courier New" w:cs="Courier New"/>
+          <w:sz w:val="18"/>
+          <w:szCs w:val="18"/>
+        </w:rPr>
+        <w:t>years</w:t>
+      </w:r>
+      <w:proofErr w:type="spellEnd"/>
+      <w:r>
+        <w:rPr>
+          <w:rFonts w:ascii="Courier New" w:hAnsi="Courier New" w:cs="Courier New"/>
+          <w:sz w:val="18"/>
+          <w:szCs w:val="18"/>
+        </w:rPr>
+        <w:t>(</w:t>
+      </w:r>
+      <w:proofErr w:type="gramEnd"/>
+      <w:r>
+        <w:rPr>
+          <w:rFonts w:ascii="Courier New" w:hAnsi="Courier New" w:cs="Courier New"/>
+          <w:sz w:val="18"/>
+          <w:szCs w:val="18"/>
+        </w:rPr>
+        <w:t>)</w:t>
+      </w:r>
+    </w:p>
+    <w:p>
+      <w:pPr>
+        <w:spacing w:after="0"/>
+        <w:rPr>
+          <w:rFonts w:ascii="Courier New" w:hAnsi="Courier New" w:cs="Courier New"/>
+          <w:sz w:val="18"/>
+          <w:szCs w:val="18"/>
+        </w:rPr>
+      </w:pPr>
+      <w:r>
+        <w:rPr>
+          <w:rFonts w:ascii="Courier New" w:hAnsi="Courier New" w:cs="Courier New"/>
+          <w:sz w:val="18"/>
+          <w:szCs w:val="18"/>
+        </w:rPr>
+        <w:t xml:space="preserve">    return </w:t>
+      </w:r>
+      <w:proofErr w:type="gramStart"/>
+      <w:r>
+        <w:rPr>
+          <w:rFonts w:ascii="Courier New" w:hAnsi="Courier New" w:cs="Courier New"/>
+          <w:sz w:val="18"/>
+          <w:szCs w:val="18"/>
+        </w:rPr>
+        <w:t>years</w:t>
+      </w:r>
+      <w:proofErr w:type="gramEnd"/>
     </w:p>
     <w:p>
       <w:pPr>
@@ -295,25 +523,79 @@
           <w:sz w:val="18"/>
           <w:szCs w:val="18"/>
         </w:rPr>
-        <w:t>def get_rainfall(year, month):</w:t>
-      </w:r>
-    </w:p>
-    <w:p>
-      <w:pPr>
-        <w:spacing w:after="0"/>
-        <w:rPr>
-          <w:rFonts w:ascii="Courier New" w:hAnsi="Courier New" w:cs="Courier New"/>
-          <w:sz w:val="18"/>
-          <w:szCs w:val="18"/>
-        </w:rPr>
-      </w:pPr>
-      <w:r>
-        <w:rPr>
-          <w:rFonts w:ascii="Courier New" w:hAnsi="Courier New" w:cs="Courier New"/>
-          <w:sz w:val="18"/>
-          <w:szCs w:val="18"/>
-        </w:rPr>
-        <w:t xml:space="preserve">    rainfall = input("Please enter rainfall (inches) for Year %d %s and press enter: " % (year, month))</w:t>
+        <w:t xml:space="preserve">def </w:t>
+      </w:r>
+      <w:proofErr w:type="spellStart"/>
+      <w:r>
+        <w:rPr>
+          <w:rFonts w:ascii="Courier New" w:hAnsi="Courier New" w:cs="Courier New"/>
+          <w:sz w:val="18"/>
+          <w:szCs w:val="18"/>
+        </w:rPr>
+        <w:t>get_</w:t>
+      </w:r>
+      <w:proofErr w:type="gramStart"/>
+      <w:r>
+        <w:rPr>
+          <w:rFonts w:ascii="Courier New" w:hAnsi="Courier New" w:cs="Courier New"/>
+          <w:sz w:val="18"/>
+          <w:szCs w:val="18"/>
+        </w:rPr>
+        <w:t>rainfall</w:t>
+      </w:r>
+      <w:proofErr w:type="spellEnd"/>
+      <w:r>
+        <w:rPr>
+          <w:rFonts w:ascii="Courier New" w:hAnsi="Courier New" w:cs="Courier New"/>
+          <w:sz w:val="18"/>
+          <w:szCs w:val="18"/>
+        </w:rPr>
+        <w:t>(</w:t>
+      </w:r>
+      <w:proofErr w:type="gramEnd"/>
+      <w:r>
+        <w:rPr>
+          <w:rFonts w:ascii="Courier New" w:hAnsi="Courier New" w:cs="Courier New"/>
+          <w:sz w:val="18"/>
+          <w:szCs w:val="18"/>
+        </w:rPr>
+        <w:t>year, month):</w:t>
+      </w:r>
+    </w:p>
+    <w:p>
+      <w:pPr>
+        <w:spacing w:after="0"/>
+        <w:rPr>
+          <w:rFonts w:ascii="Courier New" w:hAnsi="Courier New" w:cs="Courier New"/>
+          <w:sz w:val="18"/>
+          <w:szCs w:val="18"/>
+        </w:rPr>
+      </w:pPr>
+      <w:r>
+        <w:rPr>
+          <w:rFonts w:ascii="Courier New" w:hAnsi="Courier New" w:cs="Courier New"/>
+          <w:sz w:val="18"/>
+          <w:szCs w:val="18"/>
+        </w:rPr>
+        <w:t xml:space="preserve">    rainfall = </w:t>
+      </w:r>
+      <w:proofErr w:type="gramStart"/>
+      <w:r>
+        <w:rPr>
+          <w:rFonts w:ascii="Courier New" w:hAnsi="Courier New" w:cs="Courier New"/>
+          <w:sz w:val="18"/>
+          <w:szCs w:val="18"/>
+        </w:rPr>
+        <w:t>input(</w:t>
+      </w:r>
+      <w:proofErr w:type="gramEnd"/>
+      <w:r>
+        <w:rPr>
+          <w:rFonts w:ascii="Courier New" w:hAnsi="Courier New" w:cs="Courier New"/>
+          <w:sz w:val="18"/>
+          <w:szCs w:val="18"/>
+        </w:rPr>
+        <w:t>"Please enter rainfall (inches) for Year %d %s and press enter: " % (year, month))</w:t>
       </w:r>
     </w:p>
     <w:p>
@@ -367,43 +649,135 @@
           <w:sz w:val="18"/>
           <w:szCs w:val="18"/>
         </w:rPr>
-        <w:t xml:space="preserve">        if not rainfall.isnumeric():</w:t>
-      </w:r>
-    </w:p>
-    <w:p>
-      <w:pPr>
-        <w:spacing w:after="0"/>
-        <w:rPr>
-          <w:rFonts w:ascii="Courier New" w:hAnsi="Courier New" w:cs="Courier New"/>
-          <w:sz w:val="18"/>
-          <w:szCs w:val="18"/>
-        </w:rPr>
-      </w:pPr>
-      <w:r>
-        <w:rPr>
-          <w:rFonts w:ascii="Courier New" w:hAnsi="Courier New" w:cs="Courier New"/>
-          <w:sz w:val="18"/>
-          <w:szCs w:val="18"/>
-        </w:rPr>
-        <w:t xml:space="preserve">            print("\nPlease enter a number.")</w:t>
-      </w:r>
-    </w:p>
-    <w:p>
-      <w:pPr>
-        <w:spacing w:after="0"/>
-        <w:rPr>
-          <w:rFonts w:ascii="Courier New" w:hAnsi="Courier New" w:cs="Courier New"/>
-          <w:sz w:val="18"/>
-          <w:szCs w:val="18"/>
-        </w:rPr>
-      </w:pPr>
-      <w:r>
-        <w:rPr>
-          <w:rFonts w:ascii="Courier New" w:hAnsi="Courier New" w:cs="Courier New"/>
-          <w:sz w:val="18"/>
-          <w:szCs w:val="18"/>
-        </w:rPr>
-        <w:t xml:space="preserve">            return get_rainfall(year, month)</w:t>
+        <w:t xml:space="preserve">        if not </w:t>
+      </w:r>
+      <w:proofErr w:type="spellStart"/>
+      <w:proofErr w:type="gramStart"/>
+      <w:r>
+        <w:rPr>
+          <w:rFonts w:ascii="Courier New" w:hAnsi="Courier New" w:cs="Courier New"/>
+          <w:sz w:val="18"/>
+          <w:szCs w:val="18"/>
+        </w:rPr>
+        <w:t>rainfall.isnumeric</w:t>
+      </w:r>
+      <w:proofErr w:type="spellEnd"/>
+      <w:proofErr w:type="gramEnd"/>
+      <w:r>
+        <w:rPr>
+          <w:rFonts w:ascii="Courier New" w:hAnsi="Courier New" w:cs="Courier New"/>
+          <w:sz w:val="18"/>
+          <w:szCs w:val="18"/>
+        </w:rPr>
+        <w:t>():</w:t>
+      </w:r>
+    </w:p>
+    <w:p>
+      <w:pPr>
+        <w:spacing w:after="0"/>
+        <w:rPr>
+          <w:rFonts w:ascii="Courier New" w:hAnsi="Courier New" w:cs="Courier New"/>
+          <w:sz w:val="18"/>
+          <w:szCs w:val="18"/>
+        </w:rPr>
+      </w:pPr>
+      <w:r>
+        <w:rPr>
+          <w:rFonts w:ascii="Courier New" w:hAnsi="Courier New" w:cs="Courier New"/>
+          <w:sz w:val="18"/>
+          <w:szCs w:val="18"/>
+        </w:rPr>
+        <w:t xml:space="preserve">            </w:t>
+      </w:r>
+      <w:proofErr w:type="gramStart"/>
+      <w:r>
+        <w:rPr>
+          <w:rFonts w:ascii="Courier New" w:hAnsi="Courier New" w:cs="Courier New"/>
+          <w:sz w:val="18"/>
+          <w:szCs w:val="18"/>
+        </w:rPr>
+        <w:t>print(</w:t>
+      </w:r>
+      <w:proofErr w:type="gramEnd"/>
+      <w:r>
+        <w:rPr>
+          <w:rFonts w:ascii="Courier New" w:hAnsi="Courier New" w:cs="Courier New"/>
+          <w:sz w:val="18"/>
+          <w:szCs w:val="18"/>
+        </w:rPr>
+        <w:t>"\</w:t>
+      </w:r>
+      <w:proofErr w:type="spellStart"/>
+      <w:r>
+        <w:rPr>
+          <w:rFonts w:ascii="Courier New" w:hAnsi="Courier New" w:cs="Courier New"/>
+          <w:sz w:val="18"/>
+          <w:szCs w:val="18"/>
+        </w:rPr>
+        <w:t>nPlease</w:t>
+      </w:r>
+      <w:proofErr w:type="spellEnd"/>
+      <w:r>
+        <w:rPr>
+          <w:rFonts w:ascii="Courier New" w:hAnsi="Courier New" w:cs="Courier New"/>
+          <w:sz w:val="18"/>
+          <w:szCs w:val="18"/>
+        </w:rPr>
+        <w:t xml:space="preserve"> enter a number.")</w:t>
+      </w:r>
+    </w:p>
+    <w:p>
+      <w:pPr>
+        <w:spacing w:after="0"/>
+        <w:rPr>
+          <w:rFonts w:ascii="Courier New" w:hAnsi="Courier New" w:cs="Courier New"/>
+          <w:sz w:val="18"/>
+          <w:szCs w:val="18"/>
+        </w:rPr>
+      </w:pPr>
+      <w:r>
+        <w:rPr>
+          <w:rFonts w:ascii="Courier New" w:hAnsi="Courier New" w:cs="Courier New"/>
+          <w:sz w:val="18"/>
+          <w:szCs w:val="18"/>
+        </w:rPr>
+        <w:t xml:space="preserve">            return </w:t>
+      </w:r>
+      <w:proofErr w:type="spellStart"/>
+      <w:r>
+        <w:rPr>
+          <w:rFonts w:ascii="Courier New" w:hAnsi="Courier New" w:cs="Courier New"/>
+          <w:sz w:val="18"/>
+          <w:szCs w:val="18"/>
+        </w:rPr>
+        <w:t>get_</w:t>
+      </w:r>
+      <w:proofErr w:type="gramStart"/>
+      <w:r>
+        <w:rPr>
+          <w:rFonts w:ascii="Courier New" w:hAnsi="Courier New" w:cs="Courier New"/>
+          <w:sz w:val="18"/>
+          <w:szCs w:val="18"/>
+        </w:rPr>
+        <w:t>rainfall</w:t>
+      </w:r>
+      <w:proofErr w:type="spellEnd"/>
+      <w:r>
+        <w:rPr>
+          <w:rFonts w:ascii="Courier New" w:hAnsi="Courier New" w:cs="Courier New"/>
+          <w:sz w:val="18"/>
+          <w:szCs w:val="18"/>
+        </w:rPr>
+        <w:t>(</w:t>
+      </w:r>
+      <w:proofErr w:type="gramEnd"/>
+      <w:r>
+        <w:rPr>
+          <w:rFonts w:ascii="Courier New" w:hAnsi="Courier New" w:cs="Courier New"/>
+          <w:sz w:val="18"/>
+          <w:szCs w:val="18"/>
+        </w:rPr>
+        <w:t>year, month)</w:t>
       </w:r>
     </w:p>
     <w:p>
@@ -457,44 +831,126 @@
           <w:sz w:val="18"/>
           <w:szCs w:val="18"/>
         </w:rPr>
-        <w:t xml:space="preserve">        print("\nPlease enter a number.")</w:t>
-      </w:r>
-    </w:p>
-    <w:p>
-      <w:pPr>
-        <w:spacing w:after="0"/>
-        <w:rPr>
-          <w:rFonts w:ascii="Courier New" w:hAnsi="Courier New" w:cs="Courier New"/>
-          <w:sz w:val="18"/>
-          <w:szCs w:val="18"/>
-        </w:rPr>
-      </w:pPr>
-      <w:r>
-        <w:rPr>
-          <w:rFonts w:ascii="Courier New" w:hAnsi="Courier New" w:cs="Courier New"/>
-          <w:sz w:val="18"/>
-          <w:szCs w:val="18"/>
-        </w:rPr>
-        <w:t xml:space="preserve">        return get_rainfall(year, month)</w:t>
-      </w:r>
-    </w:p>
-    <w:p>
-      <w:pPr>
-        <w:spacing w:after="0"/>
-        <w:rPr>
-          <w:rFonts w:ascii="Courier New" w:hAnsi="Courier New" w:cs="Courier New"/>
-          <w:sz w:val="18"/>
-          <w:szCs w:val="18"/>
-        </w:rPr>
-      </w:pPr>
-      <w:r>
-        <w:rPr>
-          <w:rFonts w:ascii="Courier New" w:hAnsi="Courier New" w:cs="Courier New"/>
-          <w:sz w:val="18"/>
-          <w:szCs w:val="18"/>
-        </w:rPr>
-        <w:t xml:space="preserve">    return rainfall</w:t>
-      </w:r>
+        <w:t xml:space="preserve">        </w:t>
+      </w:r>
+      <w:proofErr w:type="gramStart"/>
+      <w:r>
+        <w:rPr>
+          <w:rFonts w:ascii="Courier New" w:hAnsi="Courier New" w:cs="Courier New"/>
+          <w:sz w:val="18"/>
+          <w:szCs w:val="18"/>
+        </w:rPr>
+        <w:t>print(</w:t>
+      </w:r>
+      <w:proofErr w:type="gramEnd"/>
+      <w:r>
+        <w:rPr>
+          <w:rFonts w:ascii="Courier New" w:hAnsi="Courier New" w:cs="Courier New"/>
+          <w:sz w:val="18"/>
+          <w:szCs w:val="18"/>
+        </w:rPr>
+        <w:t>"\</w:t>
+      </w:r>
+      <w:proofErr w:type="spellStart"/>
+      <w:r>
+        <w:rPr>
+          <w:rFonts w:ascii="Courier New" w:hAnsi="Courier New" w:cs="Courier New"/>
+          <w:sz w:val="18"/>
+          <w:szCs w:val="18"/>
+        </w:rPr>
+        <w:t>nPlease</w:t>
+      </w:r>
+      <w:proofErr w:type="spellEnd"/>
+      <w:r>
+        <w:rPr>
+          <w:rFonts w:ascii="Courier New" w:hAnsi="Courier New" w:cs="Courier New"/>
+          <w:sz w:val="18"/>
+          <w:szCs w:val="18"/>
+        </w:rPr>
+        <w:t xml:space="preserve"> enter a number.")</w:t>
+      </w:r>
+    </w:p>
+    <w:p>
+      <w:pPr>
+        <w:spacing w:after="0"/>
+        <w:rPr>
+          <w:rFonts w:ascii="Courier New" w:hAnsi="Courier New" w:cs="Courier New"/>
+          <w:sz w:val="18"/>
+          <w:szCs w:val="18"/>
+        </w:rPr>
+      </w:pPr>
+      <w:r>
+        <w:rPr>
+          <w:rFonts w:ascii="Courier New" w:hAnsi="Courier New" w:cs="Courier New"/>
+          <w:sz w:val="18"/>
+          <w:szCs w:val="18"/>
+        </w:rPr>
+        <w:t xml:space="preserve">        return </w:t>
+      </w:r>
+      <w:proofErr w:type="spellStart"/>
+      <w:r>
+        <w:rPr>
+          <w:rFonts w:ascii="Courier New" w:hAnsi="Courier New" w:cs="Courier New"/>
+          <w:sz w:val="18"/>
+          <w:szCs w:val="18"/>
+        </w:rPr>
+        <w:t>get_</w:t>
+      </w:r>
+      <w:proofErr w:type="gramStart"/>
+      <w:r>
+        <w:rPr>
+          <w:rFonts w:ascii="Courier New" w:hAnsi="Courier New" w:cs="Courier New"/>
+          <w:sz w:val="18"/>
+          <w:szCs w:val="18"/>
+        </w:rPr>
+        <w:t>rainfall</w:t>
+      </w:r>
+      <w:proofErr w:type="spellEnd"/>
+      <w:r>
+        <w:rPr>
+          <w:rFonts w:ascii="Courier New" w:hAnsi="Courier New" w:cs="Courier New"/>
+          <w:sz w:val="18"/>
+          <w:szCs w:val="18"/>
+        </w:rPr>
+        <w:t>(</w:t>
+      </w:r>
+      <w:proofErr w:type="gramEnd"/>
+      <w:r>
+        <w:rPr>
+          <w:rFonts w:ascii="Courier New" w:hAnsi="Courier New" w:cs="Courier New"/>
+          <w:sz w:val="18"/>
+          <w:szCs w:val="18"/>
+        </w:rPr>
+        <w:t>year, month)</w:t>
+      </w:r>
+    </w:p>
+    <w:p>
+      <w:pPr>
+        <w:spacing w:after="0"/>
+        <w:rPr>
+          <w:rFonts w:ascii="Courier New" w:hAnsi="Courier New" w:cs="Courier New"/>
+          <w:sz w:val="18"/>
+          <w:szCs w:val="18"/>
+        </w:rPr>
+      </w:pPr>
+      <w:r>
+        <w:rPr>
+          <w:rFonts w:ascii="Courier New" w:hAnsi="Courier New" w:cs="Courier New"/>
+          <w:sz w:val="18"/>
+          <w:szCs w:val="18"/>
+        </w:rPr>
+        <w:t xml:space="preserve">    return </w:t>
+      </w:r>
+      <w:proofErr w:type="gramStart"/>
+      <w:r>
+        <w:rPr>
+          <w:rFonts w:ascii="Courier New" w:hAnsi="Courier New" w:cs="Courier New"/>
+          <w:sz w:val="18"/>
+          <w:szCs w:val="18"/>
+        </w:rPr>
+        <w:t>rainfall</w:t>
+      </w:r>
+      <w:proofErr w:type="gramEnd"/>
     </w:p>
     <w:p>
       <w:pPr>
@@ -737,35 +1193,63 @@
           <w:sz w:val="18"/>
           <w:szCs w:val="18"/>
         </w:rPr>
-        <w:t xml:space="preserve">    "December"  ]</w:t>
-      </w:r>
-    </w:p>
-    <w:p>
-      <w:pPr>
-        <w:spacing w:after="0"/>
-        <w:rPr>
-          <w:rFonts w:ascii="Courier New" w:hAnsi="Courier New" w:cs="Courier New"/>
-          <w:sz w:val="18"/>
-          <w:szCs w:val="18"/>
-        </w:rPr>
-      </w:pPr>
-    </w:p>
-    <w:p>
-      <w:pPr>
-        <w:spacing w:after="0"/>
-        <w:rPr>
-          <w:rFonts w:ascii="Courier New" w:hAnsi="Courier New" w:cs="Courier New"/>
-          <w:sz w:val="18"/>
-          <w:szCs w:val="18"/>
-        </w:rPr>
-      </w:pPr>
-      <w:r>
-        <w:rPr>
-          <w:rFonts w:ascii="Courier New" w:hAnsi="Courier New" w:cs="Courier New"/>
-          <w:sz w:val="18"/>
-          <w:szCs w:val="18"/>
-        </w:rPr>
-        <w:t># init rainfall list</w:t>
+        <w:t xml:space="preserve">    "December</w:t>
+      </w:r>
+      <w:proofErr w:type="gramStart"/>
+      <w:r>
+        <w:rPr>
+          <w:rFonts w:ascii="Courier New" w:hAnsi="Courier New" w:cs="Courier New"/>
+          <w:sz w:val="18"/>
+          <w:szCs w:val="18"/>
+        </w:rPr>
+        <w:t>"  ]</w:t>
+      </w:r>
+      <w:proofErr w:type="gramEnd"/>
+    </w:p>
+    <w:p>
+      <w:pPr>
+        <w:spacing w:after="0"/>
+        <w:rPr>
+          <w:rFonts w:ascii="Courier New" w:hAnsi="Courier New" w:cs="Courier New"/>
+          <w:sz w:val="18"/>
+          <w:szCs w:val="18"/>
+        </w:rPr>
+      </w:pPr>
+    </w:p>
+    <w:p>
+      <w:pPr>
+        <w:spacing w:after="0"/>
+        <w:rPr>
+          <w:rFonts w:ascii="Courier New" w:hAnsi="Courier New" w:cs="Courier New"/>
+          <w:sz w:val="18"/>
+          <w:szCs w:val="18"/>
+        </w:rPr>
+      </w:pPr>
+      <w:r>
+        <w:rPr>
+          <w:rFonts w:ascii="Courier New" w:hAnsi="Courier New" w:cs="Courier New"/>
+          <w:sz w:val="18"/>
+          <w:szCs w:val="18"/>
+        </w:rPr>
+        <w:t xml:space="preserve"># </w:t>
+      </w:r>
+      <w:proofErr w:type="spellStart"/>
+      <w:r>
+        <w:rPr>
+          <w:rFonts w:ascii="Courier New" w:hAnsi="Courier New" w:cs="Courier New"/>
+          <w:sz w:val="18"/>
+          <w:szCs w:val="18"/>
+        </w:rPr>
+        <w:t>init</w:t>
+      </w:r>
+      <w:proofErr w:type="spellEnd"/>
+      <w:r>
+        <w:rPr>
+          <w:rFonts w:ascii="Courier New" w:hAnsi="Courier New" w:cs="Courier New"/>
+          <w:sz w:val="18"/>
+          <w:szCs w:val="18"/>
+        </w:rPr>
+        <w:t xml:space="preserve"> rainfall list</w:t>
       </w:r>
     </w:p>
     <w:p>
@@ -829,43 +1313,143 @@
           <w:sz w:val="18"/>
           <w:szCs w:val="18"/>
         </w:rPr>
-        <w:t># get years</w:t>
-      </w:r>
-    </w:p>
-    <w:p>
-      <w:pPr>
-        <w:spacing w:after="0"/>
-        <w:rPr>
-          <w:rFonts w:ascii="Courier New" w:hAnsi="Courier New" w:cs="Courier New"/>
-          <w:sz w:val="18"/>
-          <w:szCs w:val="18"/>
-        </w:rPr>
-      </w:pPr>
-      <w:r>
-        <w:rPr>
-          <w:rFonts w:ascii="Courier New" w:hAnsi="Courier New" w:cs="Courier New"/>
-          <w:sz w:val="18"/>
-          <w:szCs w:val="18"/>
-        </w:rPr>
-        <w:t>num_years = get_years()</w:t>
-      </w:r>
-    </w:p>
-    <w:p>
-      <w:pPr>
-        <w:spacing w:after="0"/>
-        <w:rPr>
-          <w:rFonts w:ascii="Courier New" w:hAnsi="Courier New" w:cs="Courier New"/>
-          <w:sz w:val="18"/>
-          <w:szCs w:val="18"/>
-        </w:rPr>
-      </w:pPr>
-      <w:r>
-        <w:rPr>
-          <w:rFonts w:ascii="Courier New" w:hAnsi="Courier New" w:cs="Courier New"/>
-          <w:sz w:val="18"/>
-          <w:szCs w:val="18"/>
-        </w:rPr>
-        <w:t>for i in range(num_years):</w:t>
+        <w:t xml:space="preserve"># </w:t>
+      </w:r>
+      <w:proofErr w:type="gramStart"/>
+      <w:r>
+        <w:rPr>
+          <w:rFonts w:ascii="Courier New" w:hAnsi="Courier New" w:cs="Courier New"/>
+          <w:sz w:val="18"/>
+          <w:szCs w:val="18"/>
+        </w:rPr>
+        <w:t>get</w:t>
+      </w:r>
+      <w:proofErr w:type="gramEnd"/>
+      <w:r>
+        <w:rPr>
+          <w:rFonts w:ascii="Courier New" w:hAnsi="Courier New" w:cs="Courier New"/>
+          <w:sz w:val="18"/>
+          <w:szCs w:val="18"/>
+        </w:rPr>
+        <w:t xml:space="preserve"> years</w:t>
+      </w:r>
+    </w:p>
+    <w:p>
+      <w:pPr>
+        <w:spacing w:after="0"/>
+        <w:rPr>
+          <w:rFonts w:ascii="Courier New" w:hAnsi="Courier New" w:cs="Courier New"/>
+          <w:sz w:val="18"/>
+          <w:szCs w:val="18"/>
+        </w:rPr>
+      </w:pPr>
+      <w:proofErr w:type="spellStart"/>
+      <w:r>
+        <w:rPr>
+          <w:rFonts w:ascii="Courier New" w:hAnsi="Courier New" w:cs="Courier New"/>
+          <w:sz w:val="18"/>
+          <w:szCs w:val="18"/>
+        </w:rPr>
+        <w:t>num_years</w:t>
+      </w:r>
+      <w:proofErr w:type="spellEnd"/>
+      <w:r>
+        <w:rPr>
+          <w:rFonts w:ascii="Courier New" w:hAnsi="Courier New" w:cs="Courier New"/>
+          <w:sz w:val="18"/>
+          <w:szCs w:val="18"/>
+        </w:rPr>
+        <w:t xml:space="preserve"> = </w:t>
+      </w:r>
+      <w:proofErr w:type="spellStart"/>
+      <w:r>
+        <w:rPr>
+          <w:rFonts w:ascii="Courier New" w:hAnsi="Courier New" w:cs="Courier New"/>
+          <w:sz w:val="18"/>
+          <w:szCs w:val="18"/>
+        </w:rPr>
+        <w:t>get_</w:t>
+      </w:r>
+      <w:proofErr w:type="gramStart"/>
+      <w:r>
+        <w:rPr>
+          <w:rFonts w:ascii="Courier New" w:hAnsi="Courier New" w:cs="Courier New"/>
+          <w:sz w:val="18"/>
+          <w:szCs w:val="18"/>
+        </w:rPr>
+        <w:t>years</w:t>
+      </w:r>
+      <w:proofErr w:type="spellEnd"/>
+      <w:r>
+        <w:rPr>
+          <w:rFonts w:ascii="Courier New" w:hAnsi="Courier New" w:cs="Courier New"/>
+          <w:sz w:val="18"/>
+          <w:szCs w:val="18"/>
+        </w:rPr>
+        <w:t>(</w:t>
+      </w:r>
+      <w:proofErr w:type="gramEnd"/>
+      <w:r>
+        <w:rPr>
+          <w:rFonts w:ascii="Courier New" w:hAnsi="Courier New" w:cs="Courier New"/>
+          <w:sz w:val="18"/>
+          <w:szCs w:val="18"/>
+        </w:rPr>
+        <w:t>)</w:t>
+      </w:r>
+    </w:p>
+    <w:p>
+      <w:pPr>
+        <w:spacing w:after="0"/>
+        <w:rPr>
+          <w:rFonts w:ascii="Courier New" w:hAnsi="Courier New" w:cs="Courier New"/>
+          <w:sz w:val="18"/>
+          <w:szCs w:val="18"/>
+        </w:rPr>
+      </w:pPr>
+      <w:r>
+        <w:rPr>
+          <w:rFonts w:ascii="Courier New" w:hAnsi="Courier New" w:cs="Courier New"/>
+          <w:sz w:val="18"/>
+          <w:szCs w:val="18"/>
+        </w:rPr>
+        <w:t xml:space="preserve">for </w:t>
+      </w:r>
+      <w:proofErr w:type="spellStart"/>
+      <w:r>
+        <w:rPr>
+          <w:rFonts w:ascii="Courier New" w:hAnsi="Courier New" w:cs="Courier New"/>
+          <w:sz w:val="18"/>
+          <w:szCs w:val="18"/>
+        </w:rPr>
+        <w:t>i</w:t>
+      </w:r>
+      <w:proofErr w:type="spellEnd"/>
+      <w:r>
+        <w:rPr>
+          <w:rFonts w:ascii="Courier New" w:hAnsi="Courier New" w:cs="Courier New"/>
+          <w:sz w:val="18"/>
+          <w:szCs w:val="18"/>
+        </w:rPr>
+        <w:t xml:space="preserve"> in range(</w:t>
+      </w:r>
+      <w:proofErr w:type="spellStart"/>
+      <w:r>
+        <w:rPr>
+          <w:rFonts w:ascii="Courier New" w:hAnsi="Courier New" w:cs="Courier New"/>
+          <w:sz w:val="18"/>
+          <w:szCs w:val="18"/>
+        </w:rPr>
+        <w:t>num_years</w:t>
+      </w:r>
+      <w:proofErr w:type="spellEnd"/>
+      <w:r>
+        <w:rPr>
+          <w:rFonts w:ascii="Courier New" w:hAnsi="Courier New" w:cs="Courier New"/>
+          <w:sz w:val="18"/>
+          <w:szCs w:val="18"/>
+        </w:rPr>
+        <w:t>):</w:t>
       </w:r>
     </w:p>
     <w:p>
@@ -919,53 +1503,183 @@
           <w:sz w:val="18"/>
           <w:szCs w:val="18"/>
         </w:rPr>
-        <w:t xml:space="preserve">        rainfall.append(get_rainfall(i+1, month))</w:t>
-      </w:r>
-    </w:p>
-    <w:p>
-      <w:pPr>
-        <w:spacing w:after="0"/>
-        <w:rPr>
-          <w:rFonts w:ascii="Courier New" w:hAnsi="Courier New" w:cs="Courier New"/>
-          <w:sz w:val="18"/>
-          <w:szCs w:val="18"/>
-        </w:rPr>
-      </w:pPr>
-    </w:p>
-    <w:p>
-      <w:pPr>
-        <w:spacing w:after="0"/>
-        <w:rPr>
-          <w:rFonts w:ascii="Courier New" w:hAnsi="Courier New" w:cs="Courier New"/>
-          <w:sz w:val="18"/>
-          <w:szCs w:val="18"/>
-        </w:rPr>
-      </w:pPr>
-      <w:r>
-        <w:rPr>
-          <w:rFonts w:ascii="Courier New" w:hAnsi="Courier New" w:cs="Courier New"/>
-          <w:sz w:val="18"/>
-          <w:szCs w:val="18"/>
-        </w:rPr>
-        <w:t>print("\nTotal number of months of data collected: %d" % len(rainfall))</w:t>
-      </w:r>
-    </w:p>
-    <w:p>
-      <w:pPr>
-        <w:spacing w:after="0"/>
-        <w:rPr>
-          <w:rFonts w:ascii="Courier New" w:hAnsi="Courier New" w:cs="Courier New"/>
-          <w:sz w:val="18"/>
-          <w:szCs w:val="18"/>
-        </w:rPr>
-      </w:pPr>
-      <w:r>
-        <w:rPr>
-          <w:rFonts w:ascii="Courier New" w:hAnsi="Courier New" w:cs="Courier New"/>
-          <w:sz w:val="18"/>
-          <w:szCs w:val="18"/>
-        </w:rPr>
-        <w:t>print("\nThe average rainfall in inches per month for this period was: %0.2f in\n" % (sum(rainfall)/len(rainfall)))</w:t>
+        <w:t xml:space="preserve">        </w:t>
+      </w:r>
+      <w:proofErr w:type="spellStart"/>
+      <w:proofErr w:type="gramStart"/>
+      <w:r>
+        <w:rPr>
+          <w:rFonts w:ascii="Courier New" w:hAnsi="Courier New" w:cs="Courier New"/>
+          <w:sz w:val="18"/>
+          <w:szCs w:val="18"/>
+        </w:rPr>
+        <w:t>rainfall.append</w:t>
+      </w:r>
+      <w:proofErr w:type="spellEnd"/>
+      <w:proofErr w:type="gramEnd"/>
+      <w:r>
+        <w:rPr>
+          <w:rFonts w:ascii="Courier New" w:hAnsi="Courier New" w:cs="Courier New"/>
+          <w:sz w:val="18"/>
+          <w:szCs w:val="18"/>
+        </w:rPr>
+        <w:t>(</w:t>
+      </w:r>
+      <w:proofErr w:type="spellStart"/>
+      <w:r>
+        <w:rPr>
+          <w:rFonts w:ascii="Courier New" w:hAnsi="Courier New" w:cs="Courier New"/>
+          <w:sz w:val="18"/>
+          <w:szCs w:val="18"/>
+        </w:rPr>
+        <w:t>get_rainfall</w:t>
+      </w:r>
+      <w:proofErr w:type="spellEnd"/>
+      <w:r>
+        <w:rPr>
+          <w:rFonts w:ascii="Courier New" w:hAnsi="Courier New" w:cs="Courier New"/>
+          <w:sz w:val="18"/>
+          <w:szCs w:val="18"/>
+        </w:rPr>
+        <w:t>(i+1, month))</w:t>
+      </w:r>
+    </w:p>
+    <w:p>
+      <w:pPr>
+        <w:spacing w:after="0"/>
+        <w:rPr>
+          <w:rFonts w:ascii="Courier New" w:hAnsi="Courier New" w:cs="Courier New"/>
+          <w:sz w:val="18"/>
+          <w:szCs w:val="18"/>
+        </w:rPr>
+      </w:pPr>
+    </w:p>
+    <w:p>
+      <w:pPr>
+        <w:spacing w:after="0"/>
+        <w:rPr>
+          <w:rFonts w:ascii="Courier New" w:hAnsi="Courier New" w:cs="Courier New"/>
+          <w:sz w:val="18"/>
+          <w:szCs w:val="18"/>
+        </w:rPr>
+      </w:pPr>
+      <w:proofErr w:type="gramStart"/>
+      <w:r>
+        <w:rPr>
+          <w:rFonts w:ascii="Courier New" w:hAnsi="Courier New" w:cs="Courier New"/>
+          <w:sz w:val="18"/>
+          <w:szCs w:val="18"/>
+        </w:rPr>
+        <w:t>print(</w:t>
+      </w:r>
+      <w:proofErr w:type="gramEnd"/>
+      <w:r>
+        <w:rPr>
+          <w:rFonts w:ascii="Courier New" w:hAnsi="Courier New" w:cs="Courier New"/>
+          <w:sz w:val="18"/>
+          <w:szCs w:val="18"/>
+        </w:rPr>
+        <w:t>"\</w:t>
+      </w:r>
+      <w:proofErr w:type="spellStart"/>
+      <w:r>
+        <w:rPr>
+          <w:rFonts w:ascii="Courier New" w:hAnsi="Courier New" w:cs="Courier New"/>
+          <w:sz w:val="18"/>
+          <w:szCs w:val="18"/>
+        </w:rPr>
+        <w:t>nTotal</w:t>
+      </w:r>
+      <w:proofErr w:type="spellEnd"/>
+      <w:r>
+        <w:rPr>
+          <w:rFonts w:ascii="Courier New" w:hAnsi="Courier New" w:cs="Courier New"/>
+          <w:sz w:val="18"/>
+          <w:szCs w:val="18"/>
+        </w:rPr>
+        <w:t xml:space="preserve"> number of months of data collected: %d" % </w:t>
+      </w:r>
+      <w:proofErr w:type="spellStart"/>
+      <w:r>
+        <w:rPr>
+          <w:rFonts w:ascii="Courier New" w:hAnsi="Courier New" w:cs="Courier New"/>
+          <w:sz w:val="18"/>
+          <w:szCs w:val="18"/>
+        </w:rPr>
+        <w:t>len</w:t>
+      </w:r>
+      <w:proofErr w:type="spellEnd"/>
+      <w:r>
+        <w:rPr>
+          <w:rFonts w:ascii="Courier New" w:hAnsi="Courier New" w:cs="Courier New"/>
+          <w:sz w:val="18"/>
+          <w:szCs w:val="18"/>
+        </w:rPr>
+        <w:t>(rainfall))</w:t>
+      </w:r>
+    </w:p>
+    <w:p>
+      <w:pPr>
+        <w:spacing w:after="0"/>
+        <w:rPr>
+          <w:rFonts w:ascii="Courier New" w:hAnsi="Courier New" w:cs="Courier New"/>
+          <w:sz w:val="18"/>
+          <w:szCs w:val="18"/>
+        </w:rPr>
+      </w:pPr>
+      <w:proofErr w:type="gramStart"/>
+      <w:r>
+        <w:rPr>
+          <w:rFonts w:ascii="Courier New" w:hAnsi="Courier New" w:cs="Courier New"/>
+          <w:sz w:val="18"/>
+          <w:szCs w:val="18"/>
+        </w:rPr>
+        <w:t>print(</w:t>
+      </w:r>
+      <w:proofErr w:type="gramEnd"/>
+      <w:r>
+        <w:rPr>
+          <w:rFonts w:ascii="Courier New" w:hAnsi="Courier New" w:cs="Courier New"/>
+          <w:sz w:val="18"/>
+          <w:szCs w:val="18"/>
+        </w:rPr>
+        <w:t>"\</w:t>
+      </w:r>
+      <w:proofErr w:type="spellStart"/>
+      <w:r>
+        <w:rPr>
+          <w:rFonts w:ascii="Courier New" w:hAnsi="Courier New" w:cs="Courier New"/>
+          <w:sz w:val="18"/>
+          <w:szCs w:val="18"/>
+        </w:rPr>
+        <w:t>nThe</w:t>
+      </w:r>
+      <w:proofErr w:type="spellEnd"/>
+      <w:r>
+        <w:rPr>
+          <w:rFonts w:ascii="Courier New" w:hAnsi="Courier New" w:cs="Courier New"/>
+          <w:sz w:val="18"/>
+          <w:szCs w:val="18"/>
+        </w:rPr>
+        <w:t xml:space="preserve"> average rainfall in inches per month for this period was: %0.2f in\n" % (sum(rainfall)/</w:t>
+      </w:r>
+      <w:proofErr w:type="spellStart"/>
+      <w:r>
+        <w:rPr>
+          <w:rFonts w:ascii="Courier New" w:hAnsi="Courier New" w:cs="Courier New"/>
+          <w:sz w:val="18"/>
+          <w:szCs w:val="18"/>
+        </w:rPr>
+        <w:t>len</w:t>
+      </w:r>
+      <w:proofErr w:type="spellEnd"/>
+      <w:r>
+        <w:rPr>
+          <w:rFonts w:ascii="Courier New" w:hAnsi="Courier New" w:cs="Courier New"/>
+          <w:sz w:val="18"/>
+          <w:szCs w:val="18"/>
+        </w:rPr>
+        <w:t>(rainfall)))</w:t>
       </w:r>
     </w:p>
     <w:p>
@@ -1019,25 +1733,115 @@
           <w:sz w:val="18"/>
           <w:szCs w:val="18"/>
         </w:rPr>
-        <w:t>def get_books():</w:t>
-      </w:r>
-    </w:p>
-    <w:p>
-      <w:pPr>
-        <w:spacing w:after="0"/>
-        <w:rPr>
-          <w:rFonts w:ascii="Courier New" w:hAnsi="Courier New" w:cs="Courier New"/>
-          <w:sz w:val="18"/>
-          <w:szCs w:val="18"/>
-        </w:rPr>
-      </w:pPr>
-      <w:r>
-        <w:rPr>
-          <w:rFonts w:ascii="Courier New" w:hAnsi="Courier New" w:cs="Courier New"/>
-          <w:sz w:val="18"/>
-          <w:szCs w:val="18"/>
-        </w:rPr>
-        <w:t xml:space="preserve">    num_books = input("\nPlease enter the number of books you have purchased this month and press enter: ")</w:t>
+        <w:t xml:space="preserve">def </w:t>
+      </w:r>
+      <w:proofErr w:type="spellStart"/>
+      <w:r>
+        <w:rPr>
+          <w:rFonts w:ascii="Courier New" w:hAnsi="Courier New" w:cs="Courier New"/>
+          <w:sz w:val="18"/>
+          <w:szCs w:val="18"/>
+        </w:rPr>
+        <w:t>get_</w:t>
+      </w:r>
+      <w:proofErr w:type="gramStart"/>
+      <w:r>
+        <w:rPr>
+          <w:rFonts w:ascii="Courier New" w:hAnsi="Courier New" w:cs="Courier New"/>
+          <w:sz w:val="18"/>
+          <w:szCs w:val="18"/>
+        </w:rPr>
+        <w:t>books</w:t>
+      </w:r>
+      <w:proofErr w:type="spellEnd"/>
+      <w:r>
+        <w:rPr>
+          <w:rFonts w:ascii="Courier New" w:hAnsi="Courier New" w:cs="Courier New"/>
+          <w:sz w:val="18"/>
+          <w:szCs w:val="18"/>
+        </w:rPr>
+        <w:t>(</w:t>
+      </w:r>
+      <w:proofErr w:type="gramEnd"/>
+      <w:r>
+        <w:rPr>
+          <w:rFonts w:ascii="Courier New" w:hAnsi="Courier New" w:cs="Courier New"/>
+          <w:sz w:val="18"/>
+          <w:szCs w:val="18"/>
+        </w:rPr>
+        <w:t>):</w:t>
+      </w:r>
+    </w:p>
+    <w:p>
+      <w:pPr>
+        <w:spacing w:after="0"/>
+        <w:rPr>
+          <w:rFonts w:ascii="Courier New" w:hAnsi="Courier New" w:cs="Courier New"/>
+          <w:sz w:val="18"/>
+          <w:szCs w:val="18"/>
+        </w:rPr>
+      </w:pPr>
+      <w:r>
+        <w:rPr>
+          <w:rFonts w:ascii="Courier New" w:hAnsi="Courier New" w:cs="Courier New"/>
+          <w:sz w:val="18"/>
+          <w:szCs w:val="18"/>
+        </w:rPr>
+        <w:t xml:space="preserve">    </w:t>
+      </w:r>
+      <w:proofErr w:type="spellStart"/>
+      <w:r>
+        <w:rPr>
+          <w:rFonts w:ascii="Courier New" w:hAnsi="Courier New" w:cs="Courier New"/>
+          <w:sz w:val="18"/>
+          <w:szCs w:val="18"/>
+        </w:rPr>
+        <w:t>num_books</w:t>
+      </w:r>
+      <w:proofErr w:type="spellEnd"/>
+      <w:r>
+        <w:rPr>
+          <w:rFonts w:ascii="Courier New" w:hAnsi="Courier New" w:cs="Courier New"/>
+          <w:sz w:val="18"/>
+          <w:szCs w:val="18"/>
+        </w:rPr>
+        <w:t xml:space="preserve"> = </w:t>
+      </w:r>
+      <w:proofErr w:type="gramStart"/>
+      <w:r>
+        <w:rPr>
+          <w:rFonts w:ascii="Courier New" w:hAnsi="Courier New" w:cs="Courier New"/>
+          <w:sz w:val="18"/>
+          <w:szCs w:val="18"/>
+        </w:rPr>
+        <w:t>input(</w:t>
+      </w:r>
+      <w:proofErr w:type="gramEnd"/>
+      <w:r>
+        <w:rPr>
+          <w:rFonts w:ascii="Courier New" w:hAnsi="Courier New" w:cs="Courier New"/>
+          <w:sz w:val="18"/>
+          <w:szCs w:val="18"/>
+        </w:rPr>
+        <w:t>"\</w:t>
+      </w:r>
+      <w:proofErr w:type="spellStart"/>
+      <w:r>
+        <w:rPr>
+          <w:rFonts w:ascii="Courier New" w:hAnsi="Courier New" w:cs="Courier New"/>
+          <w:sz w:val="18"/>
+          <w:szCs w:val="18"/>
+        </w:rPr>
+        <w:t>nPlease</w:t>
+      </w:r>
+      <w:proofErr w:type="spellEnd"/>
+      <w:r>
+        <w:rPr>
+          <w:rFonts w:ascii="Courier New" w:hAnsi="Courier New" w:cs="Courier New"/>
+          <w:sz w:val="18"/>
+          <w:szCs w:val="18"/>
+        </w:rPr>
+        <w:t xml:space="preserve"> enter the number of books you have purchased this month and press enter: ")</w:t>
       </w:r>
     </w:p>
     <w:p>
@@ -1091,61 +1895,197 @@
           <w:sz w:val="18"/>
           <w:szCs w:val="18"/>
         </w:rPr>
-        <w:t xml:space="preserve">        if not num_books.isnumeric():</w:t>
-      </w:r>
-    </w:p>
-    <w:p>
-      <w:pPr>
-        <w:spacing w:after="0"/>
-        <w:rPr>
-          <w:rFonts w:ascii="Courier New" w:hAnsi="Courier New" w:cs="Courier New"/>
-          <w:sz w:val="18"/>
-          <w:szCs w:val="18"/>
-        </w:rPr>
-      </w:pPr>
-      <w:r>
-        <w:rPr>
-          <w:rFonts w:ascii="Courier New" w:hAnsi="Courier New" w:cs="Courier New"/>
-          <w:sz w:val="18"/>
-          <w:szCs w:val="18"/>
-        </w:rPr>
-        <w:t xml:space="preserve">            print("\nPlease enter an integer.")</w:t>
-      </w:r>
-    </w:p>
-    <w:p>
-      <w:pPr>
-        <w:spacing w:after="0"/>
-        <w:rPr>
-          <w:rFonts w:ascii="Courier New" w:hAnsi="Courier New" w:cs="Courier New"/>
-          <w:sz w:val="18"/>
-          <w:szCs w:val="18"/>
-        </w:rPr>
-      </w:pPr>
-      <w:r>
-        <w:rPr>
-          <w:rFonts w:ascii="Courier New" w:hAnsi="Courier New" w:cs="Courier New"/>
-          <w:sz w:val="18"/>
-          <w:szCs w:val="18"/>
-        </w:rPr>
-        <w:t xml:space="preserve">            return get_books()</w:t>
-      </w:r>
-    </w:p>
-    <w:p>
-      <w:pPr>
-        <w:spacing w:after="0"/>
-        <w:rPr>
-          <w:rFonts w:ascii="Courier New" w:hAnsi="Courier New" w:cs="Courier New"/>
-          <w:sz w:val="18"/>
-          <w:szCs w:val="18"/>
-        </w:rPr>
-      </w:pPr>
-      <w:r>
-        <w:rPr>
-          <w:rFonts w:ascii="Courier New" w:hAnsi="Courier New" w:cs="Courier New"/>
-          <w:sz w:val="18"/>
-          <w:szCs w:val="18"/>
-        </w:rPr>
-        <w:t xml:space="preserve">        num_books = int(num_books)</w:t>
+        <w:t xml:space="preserve">        if not </w:t>
+      </w:r>
+      <w:proofErr w:type="spellStart"/>
+      <w:r>
+        <w:rPr>
+          <w:rFonts w:ascii="Courier New" w:hAnsi="Courier New" w:cs="Courier New"/>
+          <w:sz w:val="18"/>
+          <w:szCs w:val="18"/>
+        </w:rPr>
+        <w:t>num_</w:t>
+      </w:r>
+      <w:proofErr w:type="gramStart"/>
+      <w:r>
+        <w:rPr>
+          <w:rFonts w:ascii="Courier New" w:hAnsi="Courier New" w:cs="Courier New"/>
+          <w:sz w:val="18"/>
+          <w:szCs w:val="18"/>
+        </w:rPr>
+        <w:t>books.isnumeric</w:t>
+      </w:r>
+      <w:proofErr w:type="spellEnd"/>
+      <w:proofErr w:type="gramEnd"/>
+      <w:r>
+        <w:rPr>
+          <w:rFonts w:ascii="Courier New" w:hAnsi="Courier New" w:cs="Courier New"/>
+          <w:sz w:val="18"/>
+          <w:szCs w:val="18"/>
+        </w:rPr>
+        <w:t>():</w:t>
+      </w:r>
+    </w:p>
+    <w:p>
+      <w:pPr>
+        <w:spacing w:after="0"/>
+        <w:rPr>
+          <w:rFonts w:ascii="Courier New" w:hAnsi="Courier New" w:cs="Courier New"/>
+          <w:sz w:val="18"/>
+          <w:szCs w:val="18"/>
+        </w:rPr>
+      </w:pPr>
+      <w:r>
+        <w:rPr>
+          <w:rFonts w:ascii="Courier New" w:hAnsi="Courier New" w:cs="Courier New"/>
+          <w:sz w:val="18"/>
+          <w:szCs w:val="18"/>
+        </w:rPr>
+        <w:t xml:space="preserve">            </w:t>
+      </w:r>
+      <w:proofErr w:type="gramStart"/>
+      <w:r>
+        <w:rPr>
+          <w:rFonts w:ascii="Courier New" w:hAnsi="Courier New" w:cs="Courier New"/>
+          <w:sz w:val="18"/>
+          <w:szCs w:val="18"/>
+        </w:rPr>
+        <w:t>print(</w:t>
+      </w:r>
+      <w:proofErr w:type="gramEnd"/>
+      <w:r>
+        <w:rPr>
+          <w:rFonts w:ascii="Courier New" w:hAnsi="Courier New" w:cs="Courier New"/>
+          <w:sz w:val="18"/>
+          <w:szCs w:val="18"/>
+        </w:rPr>
+        <w:t>"\</w:t>
+      </w:r>
+      <w:proofErr w:type="spellStart"/>
+      <w:r>
+        <w:rPr>
+          <w:rFonts w:ascii="Courier New" w:hAnsi="Courier New" w:cs="Courier New"/>
+          <w:sz w:val="18"/>
+          <w:szCs w:val="18"/>
+        </w:rPr>
+        <w:t>nPlease</w:t>
+      </w:r>
+      <w:proofErr w:type="spellEnd"/>
+      <w:r>
+        <w:rPr>
+          <w:rFonts w:ascii="Courier New" w:hAnsi="Courier New" w:cs="Courier New"/>
+          <w:sz w:val="18"/>
+          <w:szCs w:val="18"/>
+        </w:rPr>
+        <w:t xml:space="preserve"> enter an integer.")</w:t>
+      </w:r>
+    </w:p>
+    <w:p>
+      <w:pPr>
+        <w:spacing w:after="0"/>
+        <w:rPr>
+          <w:rFonts w:ascii="Courier New" w:hAnsi="Courier New" w:cs="Courier New"/>
+          <w:sz w:val="18"/>
+          <w:szCs w:val="18"/>
+        </w:rPr>
+      </w:pPr>
+      <w:r>
+        <w:rPr>
+          <w:rFonts w:ascii="Courier New" w:hAnsi="Courier New" w:cs="Courier New"/>
+          <w:sz w:val="18"/>
+          <w:szCs w:val="18"/>
+        </w:rPr>
+        <w:t xml:space="preserve">            return </w:t>
+      </w:r>
+      <w:proofErr w:type="spellStart"/>
+      <w:r>
+        <w:rPr>
+          <w:rFonts w:ascii="Courier New" w:hAnsi="Courier New" w:cs="Courier New"/>
+          <w:sz w:val="18"/>
+          <w:szCs w:val="18"/>
+        </w:rPr>
+        <w:t>get_</w:t>
+      </w:r>
+      <w:proofErr w:type="gramStart"/>
+      <w:r>
+        <w:rPr>
+          <w:rFonts w:ascii="Courier New" w:hAnsi="Courier New" w:cs="Courier New"/>
+          <w:sz w:val="18"/>
+          <w:szCs w:val="18"/>
+        </w:rPr>
+        <w:t>books</w:t>
+      </w:r>
+      <w:proofErr w:type="spellEnd"/>
+      <w:r>
+        <w:rPr>
+          <w:rFonts w:ascii="Courier New" w:hAnsi="Courier New" w:cs="Courier New"/>
+          <w:sz w:val="18"/>
+          <w:szCs w:val="18"/>
+        </w:rPr>
+        <w:t>(</w:t>
+      </w:r>
+      <w:proofErr w:type="gramEnd"/>
+      <w:r>
+        <w:rPr>
+          <w:rFonts w:ascii="Courier New" w:hAnsi="Courier New" w:cs="Courier New"/>
+          <w:sz w:val="18"/>
+          <w:szCs w:val="18"/>
+        </w:rPr>
+        <w:t>)</w:t>
+      </w:r>
+    </w:p>
+    <w:p>
+      <w:pPr>
+        <w:spacing w:after="0"/>
+        <w:rPr>
+          <w:rFonts w:ascii="Courier New" w:hAnsi="Courier New" w:cs="Courier New"/>
+          <w:sz w:val="18"/>
+          <w:szCs w:val="18"/>
+        </w:rPr>
+      </w:pPr>
+      <w:r>
+        <w:rPr>
+          <w:rFonts w:ascii="Courier New" w:hAnsi="Courier New" w:cs="Courier New"/>
+          <w:sz w:val="18"/>
+          <w:szCs w:val="18"/>
+        </w:rPr>
+        <w:t xml:space="preserve">        </w:t>
+      </w:r>
+      <w:proofErr w:type="spellStart"/>
+      <w:r>
+        <w:rPr>
+          <w:rFonts w:ascii="Courier New" w:hAnsi="Courier New" w:cs="Courier New"/>
+          <w:sz w:val="18"/>
+          <w:szCs w:val="18"/>
+        </w:rPr>
+        <w:t>num_books</w:t>
+      </w:r>
+      <w:proofErr w:type="spellEnd"/>
+      <w:r>
+        <w:rPr>
+          <w:rFonts w:ascii="Courier New" w:hAnsi="Courier New" w:cs="Courier New"/>
+          <w:sz w:val="18"/>
+          <w:szCs w:val="18"/>
+        </w:rPr>
+        <w:t xml:space="preserve"> = int(</w:t>
+      </w:r>
+      <w:proofErr w:type="spellStart"/>
+      <w:r>
+        <w:rPr>
+          <w:rFonts w:ascii="Courier New" w:hAnsi="Courier New" w:cs="Courier New"/>
+          <w:sz w:val="18"/>
+          <w:szCs w:val="18"/>
+        </w:rPr>
+        <w:t>num_books</w:t>
+      </w:r>
+      <w:proofErr w:type="spellEnd"/>
+      <w:r>
+        <w:rPr>
+          <w:rFonts w:ascii="Courier New" w:hAnsi="Courier New" w:cs="Courier New"/>
+          <w:sz w:val="18"/>
+          <w:szCs w:val="18"/>
+        </w:rPr>
+        <w:t>)</w:t>
       </w:r>
     </w:p>
     <w:p>
@@ -1181,44 +2121,136 @@
           <w:sz w:val="18"/>
           <w:szCs w:val="18"/>
         </w:rPr>
-        <w:t xml:space="preserve">        print("\nPlease enter an integer.")</w:t>
-      </w:r>
-    </w:p>
-    <w:p>
-      <w:pPr>
-        <w:spacing w:after="0"/>
-        <w:rPr>
-          <w:rFonts w:ascii="Courier New" w:hAnsi="Courier New" w:cs="Courier New"/>
-          <w:sz w:val="18"/>
-          <w:szCs w:val="18"/>
-        </w:rPr>
-      </w:pPr>
-      <w:r>
-        <w:rPr>
-          <w:rFonts w:ascii="Courier New" w:hAnsi="Courier New" w:cs="Courier New"/>
-          <w:sz w:val="18"/>
-          <w:szCs w:val="18"/>
-        </w:rPr>
-        <w:t xml:space="preserve">        return get_books()</w:t>
-      </w:r>
-    </w:p>
-    <w:p>
-      <w:pPr>
-        <w:spacing w:after="0"/>
-        <w:rPr>
-          <w:rFonts w:ascii="Courier New" w:hAnsi="Courier New" w:cs="Courier New"/>
-          <w:sz w:val="18"/>
-          <w:szCs w:val="18"/>
-        </w:rPr>
-      </w:pPr>
-      <w:r>
-        <w:rPr>
-          <w:rFonts w:ascii="Courier New" w:hAnsi="Courier New" w:cs="Courier New"/>
-          <w:sz w:val="18"/>
-          <w:szCs w:val="18"/>
-        </w:rPr>
-        <w:t xml:space="preserve">    return num_books</w:t>
-      </w:r>
+        <w:t xml:space="preserve">        </w:t>
+      </w:r>
+      <w:proofErr w:type="gramStart"/>
+      <w:r>
+        <w:rPr>
+          <w:rFonts w:ascii="Courier New" w:hAnsi="Courier New" w:cs="Courier New"/>
+          <w:sz w:val="18"/>
+          <w:szCs w:val="18"/>
+        </w:rPr>
+        <w:t>print(</w:t>
+      </w:r>
+      <w:proofErr w:type="gramEnd"/>
+      <w:r>
+        <w:rPr>
+          <w:rFonts w:ascii="Courier New" w:hAnsi="Courier New" w:cs="Courier New"/>
+          <w:sz w:val="18"/>
+          <w:szCs w:val="18"/>
+        </w:rPr>
+        <w:t>"\</w:t>
+      </w:r>
+      <w:proofErr w:type="spellStart"/>
+      <w:r>
+        <w:rPr>
+          <w:rFonts w:ascii="Courier New" w:hAnsi="Courier New" w:cs="Courier New"/>
+          <w:sz w:val="18"/>
+          <w:szCs w:val="18"/>
+        </w:rPr>
+        <w:t>nPlease</w:t>
+      </w:r>
+      <w:proofErr w:type="spellEnd"/>
+      <w:r>
+        <w:rPr>
+          <w:rFonts w:ascii="Courier New" w:hAnsi="Courier New" w:cs="Courier New"/>
+          <w:sz w:val="18"/>
+          <w:szCs w:val="18"/>
+        </w:rPr>
+        <w:t xml:space="preserve"> enter an integer.")</w:t>
+      </w:r>
+    </w:p>
+    <w:p>
+      <w:pPr>
+        <w:spacing w:after="0"/>
+        <w:rPr>
+          <w:rFonts w:ascii="Courier New" w:hAnsi="Courier New" w:cs="Courier New"/>
+          <w:sz w:val="18"/>
+          <w:szCs w:val="18"/>
+        </w:rPr>
+      </w:pPr>
+      <w:r>
+        <w:rPr>
+          <w:rFonts w:ascii="Courier New" w:hAnsi="Courier New" w:cs="Courier New"/>
+          <w:sz w:val="18"/>
+          <w:szCs w:val="18"/>
+        </w:rPr>
+        <w:t xml:space="preserve">        return </w:t>
+      </w:r>
+      <w:proofErr w:type="spellStart"/>
+      <w:r>
+        <w:rPr>
+          <w:rFonts w:ascii="Courier New" w:hAnsi="Courier New" w:cs="Courier New"/>
+          <w:sz w:val="18"/>
+          <w:szCs w:val="18"/>
+        </w:rPr>
+        <w:t>get_</w:t>
+      </w:r>
+      <w:proofErr w:type="gramStart"/>
+      <w:r>
+        <w:rPr>
+          <w:rFonts w:ascii="Courier New" w:hAnsi="Courier New" w:cs="Courier New"/>
+          <w:sz w:val="18"/>
+          <w:szCs w:val="18"/>
+        </w:rPr>
+        <w:t>books</w:t>
+      </w:r>
+      <w:proofErr w:type="spellEnd"/>
+      <w:r>
+        <w:rPr>
+          <w:rFonts w:ascii="Courier New" w:hAnsi="Courier New" w:cs="Courier New"/>
+          <w:sz w:val="18"/>
+          <w:szCs w:val="18"/>
+        </w:rPr>
+        <w:t>(</w:t>
+      </w:r>
+      <w:proofErr w:type="gramEnd"/>
+      <w:r>
+        <w:rPr>
+          <w:rFonts w:ascii="Courier New" w:hAnsi="Courier New" w:cs="Courier New"/>
+          <w:sz w:val="18"/>
+          <w:szCs w:val="18"/>
+        </w:rPr>
+        <w:t>)</w:t>
+      </w:r>
+    </w:p>
+    <w:p>
+      <w:pPr>
+        <w:spacing w:after="0"/>
+        <w:rPr>
+          <w:rFonts w:ascii="Courier New" w:hAnsi="Courier New" w:cs="Courier New"/>
+          <w:sz w:val="18"/>
+          <w:szCs w:val="18"/>
+        </w:rPr>
+      </w:pPr>
+      <w:r>
+        <w:rPr>
+          <w:rFonts w:ascii="Courier New" w:hAnsi="Courier New" w:cs="Courier New"/>
+          <w:sz w:val="18"/>
+          <w:szCs w:val="18"/>
+        </w:rPr>
+        <w:t xml:space="preserve">    return </w:t>
+      </w:r>
+      <w:proofErr w:type="spellStart"/>
+      <w:r>
+        <w:rPr>
+          <w:rFonts w:ascii="Courier New" w:hAnsi="Courier New" w:cs="Courier New"/>
+          <w:sz w:val="18"/>
+          <w:szCs w:val="18"/>
+        </w:rPr>
+        <w:t>num_</w:t>
+      </w:r>
+      <w:proofErr w:type="gramStart"/>
+      <w:r>
+        <w:rPr>
+          <w:rFonts w:ascii="Courier New" w:hAnsi="Courier New" w:cs="Courier New"/>
+          <w:sz w:val="18"/>
+          <w:szCs w:val="18"/>
+        </w:rPr>
+        <w:t>books</w:t>
+      </w:r>
+      <w:proofErr w:type="spellEnd"/>
+      <w:proofErr w:type="gramEnd"/>
     </w:p>
     <w:p>
       <w:pPr>
@@ -1257,13 +2289,23 @@
           <w:szCs w:val="18"/>
         </w:rPr>
       </w:pPr>
-      <w:r>
-        <w:rPr>
-          <w:rFonts w:ascii="Courier New" w:hAnsi="Courier New" w:cs="Courier New"/>
-          <w:sz w:val="18"/>
-          <w:szCs w:val="18"/>
-        </w:rPr>
-        <w:t>points_categories = {0:0, 2:5, 4:15, 6:30, 8:60}</w:t>
+      <w:proofErr w:type="spellStart"/>
+      <w:r>
+        <w:rPr>
+          <w:rFonts w:ascii="Courier New" w:hAnsi="Courier New" w:cs="Courier New"/>
+          <w:sz w:val="18"/>
+          <w:szCs w:val="18"/>
+        </w:rPr>
+        <w:t>points_categories</w:t>
+      </w:r>
+      <w:proofErr w:type="spellEnd"/>
+      <w:r>
+        <w:rPr>
+          <w:rFonts w:ascii="Courier New" w:hAnsi="Courier New" w:cs="Courier New"/>
+          <w:sz w:val="18"/>
+          <w:szCs w:val="18"/>
+        </w:rPr>
+        <w:t xml:space="preserve"> = {0:0, 2:5, 4:15, 6:30, 8:60}</w:t>
       </w:r>
     </w:p>
     <w:p>
@@ -1303,13 +2345,23 @@
           <w:szCs w:val="18"/>
         </w:rPr>
       </w:pPr>
-      <w:r>
-        <w:rPr>
-          <w:rFonts w:ascii="Courier New" w:hAnsi="Courier New" w:cs="Courier New"/>
-          <w:sz w:val="18"/>
-          <w:szCs w:val="18"/>
-        </w:rPr>
-        <w:t>rewards_pts = 0</w:t>
+      <w:proofErr w:type="spellStart"/>
+      <w:r>
+        <w:rPr>
+          <w:rFonts w:ascii="Courier New" w:hAnsi="Courier New" w:cs="Courier New"/>
+          <w:sz w:val="18"/>
+          <w:szCs w:val="18"/>
+        </w:rPr>
+        <w:t>rewards_pts</w:t>
+      </w:r>
+      <w:proofErr w:type="spellEnd"/>
+      <w:r>
+        <w:rPr>
+          <w:rFonts w:ascii="Courier New" w:hAnsi="Courier New" w:cs="Courier New"/>
+          <w:sz w:val="18"/>
+          <w:szCs w:val="18"/>
+        </w:rPr>
+        <w:t xml:space="preserve"> = 0</w:t>
       </w:r>
     </w:p>
     <w:p>
@@ -1349,13 +2401,59 @@
           <w:szCs w:val="18"/>
         </w:rPr>
       </w:pPr>
-      <w:r>
-        <w:rPr>
-          <w:rFonts w:ascii="Courier New" w:hAnsi="Courier New" w:cs="Courier New"/>
-          <w:sz w:val="18"/>
-          <w:szCs w:val="18"/>
-        </w:rPr>
-        <w:t>num_books_this_month = get_books()</w:t>
+      <w:proofErr w:type="spellStart"/>
+      <w:r>
+        <w:rPr>
+          <w:rFonts w:ascii="Courier New" w:hAnsi="Courier New" w:cs="Courier New"/>
+          <w:sz w:val="18"/>
+          <w:szCs w:val="18"/>
+        </w:rPr>
+        <w:t>num_books_this_month</w:t>
+      </w:r>
+      <w:proofErr w:type="spellEnd"/>
+      <w:r>
+        <w:rPr>
+          <w:rFonts w:ascii="Courier New" w:hAnsi="Courier New" w:cs="Courier New"/>
+          <w:sz w:val="18"/>
+          <w:szCs w:val="18"/>
+        </w:rPr>
+        <w:t xml:space="preserve"> = </w:t>
+      </w:r>
+      <w:proofErr w:type="spellStart"/>
+      <w:r>
+        <w:rPr>
+          <w:rFonts w:ascii="Courier New" w:hAnsi="Courier New" w:cs="Courier New"/>
+          <w:sz w:val="18"/>
+          <w:szCs w:val="18"/>
+        </w:rPr>
+        <w:t>get_</w:t>
+      </w:r>
+      <w:proofErr w:type="gramStart"/>
+      <w:r>
+        <w:rPr>
+          <w:rFonts w:ascii="Courier New" w:hAnsi="Courier New" w:cs="Courier New"/>
+          <w:sz w:val="18"/>
+          <w:szCs w:val="18"/>
+        </w:rPr>
+        <w:t>books</w:t>
+      </w:r>
+      <w:proofErr w:type="spellEnd"/>
+      <w:r>
+        <w:rPr>
+          <w:rFonts w:ascii="Courier New" w:hAnsi="Courier New" w:cs="Courier New"/>
+          <w:sz w:val="18"/>
+          <w:szCs w:val="18"/>
+        </w:rPr>
+        <w:t>(</w:t>
+      </w:r>
+      <w:proofErr w:type="gramEnd"/>
+      <w:r>
+        <w:rPr>
+          <w:rFonts w:ascii="Courier New" w:hAnsi="Courier New" w:cs="Courier New"/>
+          <w:sz w:val="18"/>
+          <w:szCs w:val="18"/>
+        </w:rPr>
+        <w:t>)</w:t>
       </w:r>
     </w:p>
     <w:p>
@@ -1401,61 +2499,151 @@
           <w:sz w:val="18"/>
           <w:szCs w:val="18"/>
         </w:rPr>
-        <w:t>for tier in points_categories:</w:t>
-      </w:r>
-    </w:p>
-    <w:p>
-      <w:pPr>
-        <w:spacing w:after="0"/>
-        <w:rPr>
-          <w:rFonts w:ascii="Courier New" w:hAnsi="Courier New" w:cs="Courier New"/>
-          <w:sz w:val="18"/>
-          <w:szCs w:val="18"/>
-        </w:rPr>
-      </w:pPr>
-      <w:r>
-        <w:rPr>
-          <w:rFonts w:ascii="Courier New" w:hAnsi="Courier New" w:cs="Courier New"/>
-          <w:sz w:val="18"/>
-          <w:szCs w:val="18"/>
-        </w:rPr>
-        <w:t xml:space="preserve">    # if books purchased is greater or equal to current tier set corresponding rewards points</w:t>
-      </w:r>
-    </w:p>
-    <w:p>
-      <w:pPr>
-        <w:spacing w:after="0"/>
-        <w:rPr>
-          <w:rFonts w:ascii="Courier New" w:hAnsi="Courier New" w:cs="Courier New"/>
-          <w:sz w:val="18"/>
-          <w:szCs w:val="18"/>
-        </w:rPr>
-      </w:pPr>
-      <w:r>
-        <w:rPr>
-          <w:rFonts w:ascii="Courier New" w:hAnsi="Courier New" w:cs="Courier New"/>
-          <w:sz w:val="18"/>
-          <w:szCs w:val="18"/>
-        </w:rPr>
-        <w:t xml:space="preserve">    if num_books_this_month &gt;= tier:</w:t>
-      </w:r>
-    </w:p>
-    <w:p>
-      <w:pPr>
-        <w:spacing w:after="0"/>
-        <w:rPr>
-          <w:rFonts w:ascii="Courier New" w:hAnsi="Courier New" w:cs="Courier New"/>
-          <w:sz w:val="18"/>
-          <w:szCs w:val="18"/>
-        </w:rPr>
-      </w:pPr>
-      <w:r>
-        <w:rPr>
-          <w:rFonts w:ascii="Courier New" w:hAnsi="Courier New" w:cs="Courier New"/>
-          <w:sz w:val="18"/>
-          <w:szCs w:val="18"/>
-        </w:rPr>
-        <w:t xml:space="preserve">        rewards_pts = points_categories[tier]</w:t>
+        <w:t xml:space="preserve">for tier in </w:t>
+      </w:r>
+      <w:proofErr w:type="spellStart"/>
+      <w:r>
+        <w:rPr>
+          <w:rFonts w:ascii="Courier New" w:hAnsi="Courier New" w:cs="Courier New"/>
+          <w:sz w:val="18"/>
+          <w:szCs w:val="18"/>
+        </w:rPr>
+        <w:t>points_categories</w:t>
+      </w:r>
+      <w:proofErr w:type="spellEnd"/>
+      <w:r>
+        <w:rPr>
+          <w:rFonts w:ascii="Courier New" w:hAnsi="Courier New" w:cs="Courier New"/>
+          <w:sz w:val="18"/>
+          <w:szCs w:val="18"/>
+        </w:rPr>
+        <w:t>:</w:t>
+      </w:r>
+    </w:p>
+    <w:p>
+      <w:pPr>
+        <w:spacing w:after="0"/>
+        <w:rPr>
+          <w:rFonts w:ascii="Courier New" w:hAnsi="Courier New" w:cs="Courier New"/>
+          <w:sz w:val="18"/>
+          <w:szCs w:val="18"/>
+        </w:rPr>
+      </w:pPr>
+      <w:r>
+        <w:rPr>
+          <w:rFonts w:ascii="Courier New" w:hAnsi="Courier New" w:cs="Courier New"/>
+          <w:sz w:val="18"/>
+          <w:szCs w:val="18"/>
+        </w:rPr>
+        <w:t xml:space="preserve">    # </w:t>
+      </w:r>
+      <w:proofErr w:type="gramStart"/>
+      <w:r>
+        <w:rPr>
+          <w:rFonts w:ascii="Courier New" w:hAnsi="Courier New" w:cs="Courier New"/>
+          <w:sz w:val="18"/>
+          <w:szCs w:val="18"/>
+        </w:rPr>
+        <w:t>if</w:t>
+      </w:r>
+      <w:proofErr w:type="gramEnd"/>
+      <w:r>
+        <w:rPr>
+          <w:rFonts w:ascii="Courier New" w:hAnsi="Courier New" w:cs="Courier New"/>
+          <w:sz w:val="18"/>
+          <w:szCs w:val="18"/>
+        </w:rPr>
+        <w:t xml:space="preserve"> books purchased is greater or equal to current tier set corresponding rewards points</w:t>
+      </w:r>
+    </w:p>
+    <w:p>
+      <w:pPr>
+        <w:spacing w:after="0"/>
+        <w:rPr>
+          <w:rFonts w:ascii="Courier New" w:hAnsi="Courier New" w:cs="Courier New"/>
+          <w:sz w:val="18"/>
+          <w:szCs w:val="18"/>
+        </w:rPr>
+      </w:pPr>
+      <w:r>
+        <w:rPr>
+          <w:rFonts w:ascii="Courier New" w:hAnsi="Courier New" w:cs="Courier New"/>
+          <w:sz w:val="18"/>
+          <w:szCs w:val="18"/>
+        </w:rPr>
+        <w:t xml:space="preserve">    if </w:t>
+      </w:r>
+      <w:proofErr w:type="spellStart"/>
+      <w:r>
+        <w:rPr>
+          <w:rFonts w:ascii="Courier New" w:hAnsi="Courier New" w:cs="Courier New"/>
+          <w:sz w:val="18"/>
+          <w:szCs w:val="18"/>
+        </w:rPr>
+        <w:t>num_books_this_month</w:t>
+      </w:r>
+      <w:proofErr w:type="spellEnd"/>
+      <w:r>
+        <w:rPr>
+          <w:rFonts w:ascii="Courier New" w:hAnsi="Courier New" w:cs="Courier New"/>
+          <w:sz w:val="18"/>
+          <w:szCs w:val="18"/>
+        </w:rPr>
+        <w:t xml:space="preserve"> &gt;= tier:</w:t>
+      </w:r>
+    </w:p>
+    <w:p>
+      <w:pPr>
+        <w:spacing w:after="0"/>
+        <w:rPr>
+          <w:rFonts w:ascii="Courier New" w:hAnsi="Courier New" w:cs="Courier New"/>
+          <w:sz w:val="18"/>
+          <w:szCs w:val="18"/>
+        </w:rPr>
+      </w:pPr>
+      <w:r>
+        <w:rPr>
+          <w:rFonts w:ascii="Courier New" w:hAnsi="Courier New" w:cs="Courier New"/>
+          <w:sz w:val="18"/>
+          <w:szCs w:val="18"/>
+        </w:rPr>
+        <w:t xml:space="preserve">        </w:t>
+      </w:r>
+      <w:proofErr w:type="spellStart"/>
+      <w:r>
+        <w:rPr>
+          <w:rFonts w:ascii="Courier New" w:hAnsi="Courier New" w:cs="Courier New"/>
+          <w:sz w:val="18"/>
+          <w:szCs w:val="18"/>
+        </w:rPr>
+        <w:t>rewards_pts</w:t>
+      </w:r>
+      <w:proofErr w:type="spellEnd"/>
+      <w:r>
+        <w:rPr>
+          <w:rFonts w:ascii="Courier New" w:hAnsi="Courier New" w:cs="Courier New"/>
+          <w:sz w:val="18"/>
+          <w:szCs w:val="18"/>
+        </w:rPr>
+        <w:t xml:space="preserve"> = </w:t>
+      </w:r>
+      <w:proofErr w:type="spellStart"/>
+      <w:r>
+        <w:rPr>
+          <w:rFonts w:ascii="Courier New" w:hAnsi="Courier New" w:cs="Courier New"/>
+          <w:sz w:val="18"/>
+          <w:szCs w:val="18"/>
+        </w:rPr>
+        <w:t>points_categories</w:t>
+      </w:r>
+      <w:proofErr w:type="spellEnd"/>
+      <w:r>
+        <w:rPr>
+          <w:rFonts w:ascii="Courier New" w:hAnsi="Courier New" w:cs="Courier New"/>
+          <w:sz w:val="18"/>
+          <w:szCs w:val="18"/>
+        </w:rPr>
+        <w:t>[tier]</w:t>
       </w:r>
     </w:p>
     <w:p>
@@ -1519,25 +2707,79 @@
           <w:sz w:val="18"/>
           <w:szCs w:val="18"/>
         </w:rPr>
-        <w:t>if rewards_pts == 0:</w:t>
-      </w:r>
-    </w:p>
-    <w:p>
-      <w:pPr>
-        <w:spacing w:after="0"/>
-        <w:rPr>
-          <w:rFonts w:ascii="Courier New" w:hAnsi="Courier New" w:cs="Courier New"/>
-          <w:sz w:val="18"/>
-          <w:szCs w:val="18"/>
-        </w:rPr>
-      </w:pPr>
-      <w:r>
-        <w:rPr>
-          <w:rFonts w:ascii="Courier New" w:hAnsi="Courier New" w:cs="Courier New"/>
-          <w:sz w:val="18"/>
-          <w:szCs w:val="18"/>
-        </w:rPr>
-        <w:t xml:space="preserve">    print("\nPlease purchase at least 2 books a month to receive rewards points!")</w:t>
+        <w:t xml:space="preserve">if </w:t>
+      </w:r>
+      <w:proofErr w:type="spellStart"/>
+      <w:r>
+        <w:rPr>
+          <w:rFonts w:ascii="Courier New" w:hAnsi="Courier New" w:cs="Courier New"/>
+          <w:sz w:val="18"/>
+          <w:szCs w:val="18"/>
+        </w:rPr>
+        <w:t>rewards_pts</w:t>
+      </w:r>
+      <w:proofErr w:type="spellEnd"/>
+      <w:r>
+        <w:rPr>
+          <w:rFonts w:ascii="Courier New" w:hAnsi="Courier New" w:cs="Courier New"/>
+          <w:sz w:val="18"/>
+          <w:szCs w:val="18"/>
+        </w:rPr>
+        <w:t xml:space="preserve"> == 0:</w:t>
+      </w:r>
+    </w:p>
+    <w:p>
+      <w:pPr>
+        <w:spacing w:after="0"/>
+        <w:rPr>
+          <w:rFonts w:ascii="Courier New" w:hAnsi="Courier New" w:cs="Courier New"/>
+          <w:sz w:val="18"/>
+          <w:szCs w:val="18"/>
+        </w:rPr>
+      </w:pPr>
+      <w:r>
+        <w:rPr>
+          <w:rFonts w:ascii="Courier New" w:hAnsi="Courier New" w:cs="Courier New"/>
+          <w:sz w:val="18"/>
+          <w:szCs w:val="18"/>
+        </w:rPr>
+        <w:t xml:space="preserve">    </w:t>
+      </w:r>
+      <w:proofErr w:type="gramStart"/>
+      <w:r>
+        <w:rPr>
+          <w:rFonts w:ascii="Courier New" w:hAnsi="Courier New" w:cs="Courier New"/>
+          <w:sz w:val="18"/>
+          <w:szCs w:val="18"/>
+        </w:rPr>
+        <w:t>print(</w:t>
+      </w:r>
+      <w:proofErr w:type="gramEnd"/>
+      <w:r>
+        <w:rPr>
+          <w:rFonts w:ascii="Courier New" w:hAnsi="Courier New" w:cs="Courier New"/>
+          <w:sz w:val="18"/>
+          <w:szCs w:val="18"/>
+        </w:rPr>
+        <w:t>"\</w:t>
+      </w:r>
+      <w:proofErr w:type="spellStart"/>
+      <w:r>
+        <w:rPr>
+          <w:rFonts w:ascii="Courier New" w:hAnsi="Courier New" w:cs="Courier New"/>
+          <w:sz w:val="18"/>
+          <w:szCs w:val="18"/>
+        </w:rPr>
+        <w:t>nPlease</w:t>
+      </w:r>
+      <w:proofErr w:type="spellEnd"/>
+      <w:r>
+        <w:rPr>
+          <w:rFonts w:ascii="Courier New" w:hAnsi="Courier New" w:cs="Courier New"/>
+          <w:sz w:val="18"/>
+          <w:szCs w:val="18"/>
+        </w:rPr>
+        <w:t xml:space="preserve"> purchase at least 2 books a month to receive rewards points!")</w:t>
       </w:r>
     </w:p>
     <w:p>
@@ -1571,7 +2813,61 @@
           <w:sz w:val="18"/>
           <w:szCs w:val="18"/>
         </w:rPr>
-        <w:t xml:space="preserve">    print("\nCongratulations! You've received %d rewards points this month!" % rewards_pts)</w:t>
+        <w:t xml:space="preserve">    </w:t>
+      </w:r>
+      <w:proofErr w:type="gramStart"/>
+      <w:r>
+        <w:rPr>
+          <w:rFonts w:ascii="Courier New" w:hAnsi="Courier New" w:cs="Courier New"/>
+          <w:sz w:val="18"/>
+          <w:szCs w:val="18"/>
+        </w:rPr>
+        <w:t>print(</w:t>
+      </w:r>
+      <w:proofErr w:type="gramEnd"/>
+      <w:r>
+        <w:rPr>
+          <w:rFonts w:ascii="Courier New" w:hAnsi="Courier New" w:cs="Courier New"/>
+          <w:sz w:val="18"/>
+          <w:szCs w:val="18"/>
+        </w:rPr>
+        <w:t>"\</w:t>
+      </w:r>
+      <w:proofErr w:type="spellStart"/>
+      <w:r>
+        <w:rPr>
+          <w:rFonts w:ascii="Courier New" w:hAnsi="Courier New" w:cs="Courier New"/>
+          <w:sz w:val="18"/>
+          <w:szCs w:val="18"/>
+        </w:rPr>
+        <w:t>nCongratulations</w:t>
+      </w:r>
+      <w:proofErr w:type="spellEnd"/>
+      <w:r>
+        <w:rPr>
+          <w:rFonts w:ascii="Courier New" w:hAnsi="Courier New" w:cs="Courier New"/>
+          <w:sz w:val="18"/>
+          <w:szCs w:val="18"/>
+        </w:rPr>
+        <w:t xml:space="preserve">! You've received %d rewards points this month!" % </w:t>
+      </w:r>
+      <w:proofErr w:type="spellStart"/>
+      <w:r>
+        <w:rPr>
+          <w:rFonts w:ascii="Courier New" w:hAnsi="Courier New" w:cs="Courier New"/>
+          <w:sz w:val="18"/>
+          <w:szCs w:val="18"/>
+        </w:rPr>
+        <w:t>rewards_pts</w:t>
+      </w:r>
+      <w:proofErr w:type="spellEnd"/>
+      <w:r>
+        <w:rPr>
+          <w:rFonts w:ascii="Courier New" w:hAnsi="Courier New" w:cs="Courier New"/>
+          <w:sz w:val="18"/>
+          <w:szCs w:val="18"/>
+        </w:rPr>
+        <w:t>)</w:t>
       </w:r>
     </w:p>
     <w:p>
@@ -1697,6 +2993,30 @@
           </wp:inline>
         </w:drawing>
       </w:r>
+    </w:p>
+    <w:p/>
+    <w:p>
+      <w:pPr>
+        <w:pStyle w:val="Heading1"/>
+      </w:pPr>
+      <w:proofErr w:type="spellStart"/>
+      <w:r>
+        <w:t>Github</w:t>
+      </w:r>
+      <w:proofErr w:type="spellEnd"/>
+      <w:r>
+        <w:t xml:space="preserve"> Repository</w:t>
+      </w:r>
+    </w:p>
+    <w:p>
+      <w:hyperlink r:id="rId6" w:history="1">
+        <w:r>
+          <w:rPr>
+            <w:rStyle w:val="Hyperlink"/>
+          </w:rPr>
+          <w:t>https://github.com/wheyluhai/csuglobal/tree/main/CSC500-1/Module_5</w:t>
+        </w:r>
+      </w:hyperlink>
     </w:p>
     <w:sectPr>
       <w:pgSz w:w="12240" w:h="15840"/>
@@ -2205,6 +3525,29 @@
       <w:szCs w:val="26"/>
     </w:rPr>
   </w:style>
+  <w:style w:type="character" w:styleId="Hyperlink">
+    <w:name w:val="Hyperlink"/>
+    <w:basedOn w:val="DefaultParagraphFont"/>
+    <w:uiPriority w:val="99"/>
+    <w:unhideWhenUsed/>
+    <w:rsid w:val="005914B5"/>
+    <w:rPr>
+      <w:color w:val="0563C1" w:themeColor="hyperlink"/>
+      <w:u w:val="single"/>
+    </w:rPr>
+  </w:style>
+  <w:style w:type="character" w:styleId="UnresolvedMention">
+    <w:name w:val="Unresolved Mention"/>
+    <w:basedOn w:val="DefaultParagraphFont"/>
+    <w:uiPriority w:val="99"/>
+    <w:semiHidden/>
+    <w:unhideWhenUsed/>
+    <w:rsid w:val="005914B5"/>
+    <w:rPr>
+      <w:color w:val="605E5C"/>
+      <w:shd w:val="clear" w:color="auto" w:fill="E1DFDD"/>
+    </w:rPr>
+  </w:style>
 </w:styles>
 </file>
 

</xml_diff>